<commit_message>
Changed the facultyi number
</commit_message>
<xml_diff>
--- a/LibraryProject/Проект10_Документация.docx
+++ b/LibraryProject/Проект10_Документация.docx
@@ -9,7 +9,6 @@
           <w:b/>
           <w:sz w:val="24"/>
           <w:szCs w:val="24"/>
-          <w:lang w:val="bg-BG"/>
         </w:rPr>
       </w:pPr>
       <w:r>
@@ -41,6 +40,47 @@
         </w:rPr>
         <w:t>Никола Терзийски Ф№72006</w:t>
       </w:r>
+      <w:r>
+        <w:rPr>
+          <w:rFonts w:ascii="Times New Roman" w:hAnsi="Times New Roman" w:cs="Times New Roman"/>
+          <w:b/>
+          <w:sz w:val="24"/>
+          <w:szCs w:val="24"/>
+          <w:lang w:val="bg-BG"/>
+        </w:rPr>
+        <w:t xml:space="preserve"> </w:t>
+      </w:r>
+      <w:proofErr w:type="spellStart"/>
+      <w:r>
+        <w:rPr>
+          <w:rFonts w:ascii="Times New Roman" w:hAnsi="Times New Roman" w:cs="Times New Roman"/>
+          <w:b/>
+          <w:sz w:val="24"/>
+          <w:szCs w:val="24"/>
+          <w:lang w:val="bg-BG"/>
+        </w:rPr>
+        <w:t>гр</w:t>
+      </w:r>
+      <w:proofErr w:type="spellEnd"/>
+      <w:r>
+        <w:rPr>
+          <w:rFonts w:ascii="Times New Roman" w:hAnsi="Times New Roman" w:cs="Times New Roman"/>
+          <w:b/>
+          <w:sz w:val="24"/>
+          <w:szCs w:val="24"/>
+        </w:rPr>
+        <w:t xml:space="preserve">.4 </w:t>
+      </w:r>
+      <w:r>
+        <w:rPr>
+          <w:rFonts w:ascii="Times New Roman" w:hAnsi="Times New Roman" w:cs="Times New Roman"/>
+          <w:b/>
+          <w:sz w:val="24"/>
+          <w:szCs w:val="24"/>
+          <w:lang w:val="bg-BG"/>
+        </w:rPr>
+        <w:t>спец. ИС</w:t>
+      </w:r>
     </w:p>
     <w:p>
       <w:pPr>
@@ -274,7 +314,18 @@
           <w:szCs w:val="24"/>
           <w:lang w:val="bg-BG"/>
         </w:rPr>
-        <w:t>Документацията представлява описание на проекта в работеща среда</w:t>
+        <w:t>Документацията представлява описа</w:t>
+      </w:r>
+      <w:bookmarkStart w:id="0" w:name="_GoBack"/>
+      <w:bookmarkEnd w:id="0"/>
+      <w:r>
+        <w:rPr>
+          <w:rFonts w:ascii="Times New Roman" w:hAnsi="Times New Roman" w:cs="Times New Roman"/>
+          <w:sz w:val="24"/>
+          <w:szCs w:val="24"/>
+          <w:lang w:val="bg-BG"/>
+        </w:rPr>
+        <w:t>ние на проекта в работеща среда</w:t>
       </w:r>
       <w:r>
         <w:rPr>
@@ -5967,8 +6018,6 @@
           <w:t>https://github.com/nikolaTerziiski/Libraby-Project/tree/master/LibraryProject</w:t>
         </w:r>
       </w:hyperlink>
-      <w:bookmarkStart w:id="0" w:name="_GoBack"/>
-      <w:bookmarkEnd w:id="0"/>
     </w:p>
     <w:sectPr>
       <w:pgSz w:w="12240" w:h="15840"/>
@@ -6974,7 +7023,7 @@
 </file>
 
 <file path=customXml/itemProps1.xml><?xml version="1.0" encoding="utf-8"?>
-<ds:datastoreItem xmlns:ds="http://schemas.openxmlformats.org/officeDocument/2006/customXml" ds:itemID="{867CC0E5-58D7-4EF4-82A2-882C74C659F5}">
+<ds:datastoreItem xmlns:ds="http://schemas.openxmlformats.org/officeDocument/2006/customXml" ds:itemID="{61013E22-8E7B-4A30-8C65-8B3C8341D4BF}">
   <ds:schemaRefs>
     <ds:schemaRef ds:uri="http://schemas.openxmlformats.org/officeDocument/2006/bibliography"/>
   </ds:schemaRefs>

</xml_diff>